<commit_message>
sdt lab3 upd report
</commit_message>
<xml_diff>
--- a/courses/sdt/labs/lab3/report.docx
+++ b/courses/sdt/labs/lab3/report.docx
@@ -199,7 +199,7 @@
         <w:spacing w:after="120" w:line="240" w:lineRule="auto"/>
         <w:jc w:val="center"/>
         <w:rPr>
-          <w:lang w:val="en-US"/>
+          <w:lang w:val="ru-RU"/>
         </w:rPr>
       </w:pPr>
       <w:r>
@@ -1542,15 +1542,7 @@
           <w:sz w:val="28"/>
           <w:szCs w:val="28"/>
         </w:rPr>
-        <w:t xml:space="preserve">У даному програмному застосунку моделюється взаємодія між технологом та майстром. </w:t>
-      </w:r>
-      <w:r>
-        <w:rPr>
-          <w:rFonts w:ascii="Times New Roman" w:eastAsia="Times New Roman" w:hAnsi="Times New Roman" w:cs="Times New Roman"/>
-          <w:sz w:val="28"/>
-          <w:szCs w:val="28"/>
-        </w:rPr>
-        <w:t xml:space="preserve">Технолог матиме можливість отримувати сповіщення від </w:t>
+        <w:t xml:space="preserve">У даному програмному застосунку моделюється взаємодія між технологом та майстром. Технолог матиме можливість отримувати сповіщення від </w:t>
       </w:r>
       <w:r>
         <w:rPr>
@@ -1623,7 +1615,299 @@
     </w:p>
     <w:p>
       <w:pPr>
+        <w:ind w:firstLine="708"/>
+        <w:rPr>
+          <w:rFonts w:ascii="Times New Roman" w:eastAsia="Times New Roman" w:hAnsi="Times New Roman" w:cs="Times New Roman"/>
+          <w:sz w:val="28"/>
+          <w:szCs w:val="28"/>
+          <w:lang w:val="ru-RU"/>
+        </w:rPr>
+      </w:pPr>
+      <w:r>
+        <w:rPr>
+          <w:rFonts w:ascii="Times New Roman" w:eastAsia="Times New Roman" w:hAnsi="Times New Roman" w:cs="Times New Roman"/>
+          <w:b/>
+          <w:sz w:val="28"/>
+          <w:szCs w:val="28"/>
+          <w:lang w:val="ru-RU"/>
+        </w:rPr>
+        <w:t>Приклад</w:t>
+      </w:r>
+      <w:r>
+        <w:rPr>
+          <w:rFonts w:ascii="Times New Roman" w:eastAsia="Times New Roman" w:hAnsi="Times New Roman" w:cs="Times New Roman"/>
+          <w:sz w:val="28"/>
+          <w:szCs w:val="28"/>
+          <w:lang w:val="ru-RU"/>
+        </w:rPr>
+        <w:t>:</w:t>
+      </w:r>
+    </w:p>
+    <w:p>
+      <w:pPr>
         <w:spacing w:line="360" w:lineRule="auto"/>
+        <w:ind w:firstLine="709"/>
+        <w:jc w:val="center"/>
+        <w:rPr>
+          <w:rFonts w:ascii="Times New Roman" w:eastAsia="Times New Roman" w:hAnsi="Times New Roman" w:cs="Times New Roman"/>
+          <w:i/>
+          <w:sz w:val="28"/>
+          <w:szCs w:val="28"/>
+        </w:rPr>
+      </w:pPr>
+      <w:r>
+        <w:rPr>
+          <w:rFonts w:ascii="Times New Roman" w:eastAsia="Times New Roman" w:hAnsi="Times New Roman" w:cs="Times New Roman"/>
+          <w:noProof/>
+          <w:sz w:val="28"/>
+          <w:szCs w:val="28"/>
+          <w:lang w:val="ru-RU" w:eastAsia="ru-RU"/>
+        </w:rPr>
+        <w:drawing>
+          <wp:inline distT="0" distB="0" distL="0" distR="0">
+            <wp:extent cx="4572000" cy="822960"/>
+            <wp:effectExtent l="0" t="0" r="0" b="0"/>
+            <wp:docPr id="5" name="Рисунок 5"/>
+            <wp:cNvGraphicFramePr>
+              <a:graphicFrameLocks xmlns:a="http://schemas.openxmlformats.org/drawingml/2006/main" noChangeAspect="1"/>
+            </wp:cNvGraphicFramePr>
+            <a:graphic xmlns:a="http://schemas.openxmlformats.org/drawingml/2006/main">
+              <a:graphicData uri="http://schemas.openxmlformats.org/drawingml/2006/picture">
+                <pic:pic xmlns:pic="http://schemas.openxmlformats.org/drawingml/2006/picture">
+                  <pic:nvPicPr>
+                    <pic:cNvPr id="0" name="Picture 2"/>
+                    <pic:cNvPicPr>
+                      <a:picLocks noChangeAspect="1" noChangeArrowheads="1"/>
+                    </pic:cNvPicPr>
+                  </pic:nvPicPr>
+                  <pic:blipFill>
+                    <a:blip r:embed="rId7">
+                      <a:extLst>
+                        <a:ext uri="{28A0092B-C50C-407E-A947-70E740481C1C}">
+                          <a14:useLocalDpi xmlns:a14="http://schemas.microsoft.com/office/drawing/2010/main" val="0"/>
+                        </a:ext>
+                      </a:extLst>
+                    </a:blip>
+                    <a:srcRect/>
+                    <a:stretch>
+                      <a:fillRect/>
+                    </a:stretch>
+                  </pic:blipFill>
+                  <pic:spPr bwMode="auto">
+                    <a:xfrm>
+                      <a:off x="0" y="0"/>
+                      <a:ext cx="4572000" cy="822960"/>
+                    </a:xfrm>
+                    <a:prstGeom prst="rect">
+                      <a:avLst/>
+                    </a:prstGeom>
+                    <a:noFill/>
+                    <a:ln>
+                      <a:noFill/>
+                    </a:ln>
+                  </pic:spPr>
+                </pic:pic>
+              </a:graphicData>
+            </a:graphic>
+          </wp:inline>
+        </w:drawing>
+      </w:r>
+      <w:r>
+        <w:rPr>
+          <w:rFonts w:ascii="Times New Roman" w:eastAsia="Times New Roman" w:hAnsi="Times New Roman" w:cs="Times New Roman"/>
+          <w:sz w:val="28"/>
+          <w:szCs w:val="28"/>
+          <w:lang w:val="ru-RU"/>
+        </w:rPr>
+        <w:br/>
+      </w:r>
+      <w:r>
+        <w:rPr>
+          <w:rFonts w:ascii="Times New Roman" w:eastAsia="Times New Roman" w:hAnsi="Times New Roman" w:cs="Times New Roman"/>
+          <w:i/>
+          <w:sz w:val="28"/>
+          <w:szCs w:val="28"/>
+          <w:lang w:val="ru-RU"/>
+        </w:rPr>
+        <w:t xml:space="preserve">Рис. 1. </w:t>
+      </w:r>
+      <w:proofErr w:type="spellStart"/>
+      <w:r>
+        <w:rPr>
+          <w:rFonts w:ascii="Times New Roman" w:eastAsia="Times New Roman" w:hAnsi="Times New Roman" w:cs="Times New Roman"/>
+          <w:i/>
+          <w:sz w:val="28"/>
+          <w:szCs w:val="28"/>
+          <w:lang w:val="ru-RU"/>
+        </w:rPr>
+        <w:t>Додання</w:t>
+      </w:r>
+      <w:proofErr w:type="spellEnd"/>
+      <w:r>
+        <w:rPr>
+          <w:rFonts w:ascii="Times New Roman" w:eastAsia="Times New Roman" w:hAnsi="Times New Roman" w:cs="Times New Roman"/>
+          <w:i/>
+          <w:sz w:val="28"/>
+          <w:szCs w:val="28"/>
+          <w:lang w:val="ru-RU"/>
+        </w:rPr>
+        <w:t xml:space="preserve"> </w:t>
+      </w:r>
+      <w:proofErr w:type="spellStart"/>
+      <w:r>
+        <w:rPr>
+          <w:rFonts w:ascii="Times New Roman" w:eastAsia="Times New Roman" w:hAnsi="Times New Roman" w:cs="Times New Roman"/>
+          <w:i/>
+          <w:sz w:val="28"/>
+          <w:szCs w:val="28"/>
+          <w:lang w:val="ru-RU"/>
+        </w:rPr>
+        <w:t>елемент</w:t>
+      </w:r>
+      <w:r>
+        <w:rPr>
+          <w:rFonts w:ascii="Times New Roman" w:eastAsia="Times New Roman" w:hAnsi="Times New Roman" w:cs="Times New Roman"/>
+          <w:i/>
+          <w:sz w:val="28"/>
+          <w:szCs w:val="28"/>
+        </w:rPr>
+        <w:t>ів</w:t>
+      </w:r>
+      <w:proofErr w:type="spellEnd"/>
+      <w:r>
+        <w:rPr>
+          <w:rFonts w:ascii="Times New Roman" w:eastAsia="Times New Roman" w:hAnsi="Times New Roman" w:cs="Times New Roman"/>
+          <w:i/>
+          <w:sz w:val="28"/>
+          <w:szCs w:val="28"/>
+        </w:rPr>
+        <w:t xml:space="preserve"> до стеку.</w:t>
+      </w:r>
+    </w:p>
+    <w:p>
+      <w:pPr>
+        <w:keepNext/>
+        <w:spacing w:line="360" w:lineRule="auto"/>
+        <w:ind w:firstLine="709"/>
+        <w:jc w:val="center"/>
+        <w:rPr>
+          <w:rFonts w:ascii="Times New Roman" w:eastAsia="Times New Roman" w:hAnsi="Times New Roman" w:cs="Times New Roman"/>
+          <w:i/>
+          <w:sz w:val="28"/>
+          <w:szCs w:val="28"/>
+        </w:rPr>
+      </w:pPr>
+      <w:r>
+        <w:rPr>
+          <w:rFonts w:ascii="Times New Roman" w:eastAsia="Times New Roman" w:hAnsi="Times New Roman" w:cs="Times New Roman"/>
+          <w:i/>
+          <w:noProof/>
+          <w:sz w:val="28"/>
+          <w:szCs w:val="28"/>
+          <w:lang w:val="ru-RU" w:eastAsia="ru-RU"/>
+        </w:rPr>
+        <w:drawing>
+          <wp:inline distT="0" distB="0" distL="0" distR="0">
+            <wp:extent cx="4895850" cy="800100"/>
+            <wp:effectExtent l="0" t="0" r="0" b="0"/>
+            <wp:docPr id="6" name="Рисунок 6"/>
+            <wp:cNvGraphicFramePr>
+              <a:graphicFrameLocks xmlns:a="http://schemas.openxmlformats.org/drawingml/2006/main" noChangeAspect="1"/>
+            </wp:cNvGraphicFramePr>
+            <a:graphic xmlns:a="http://schemas.openxmlformats.org/drawingml/2006/main">
+              <a:graphicData uri="http://schemas.openxmlformats.org/drawingml/2006/picture">
+                <pic:pic xmlns:pic="http://schemas.openxmlformats.org/drawingml/2006/picture">
+                  <pic:nvPicPr>
+                    <pic:cNvPr id="0" name="Picture 3"/>
+                    <pic:cNvPicPr>
+                      <a:picLocks noChangeAspect="1" noChangeArrowheads="1"/>
+                    </pic:cNvPicPr>
+                  </pic:nvPicPr>
+                  <pic:blipFill>
+                    <a:blip r:embed="rId8">
+                      <a:extLst>
+                        <a:ext uri="{28A0092B-C50C-407E-A947-70E740481C1C}">
+                          <a14:useLocalDpi xmlns:a14="http://schemas.microsoft.com/office/drawing/2010/main" val="0"/>
+                        </a:ext>
+                      </a:extLst>
+                    </a:blip>
+                    <a:srcRect/>
+                    <a:stretch>
+                      <a:fillRect/>
+                    </a:stretch>
+                  </pic:blipFill>
+                  <pic:spPr bwMode="auto">
+                    <a:xfrm>
+                      <a:off x="0" y="0"/>
+                      <a:ext cx="4895850" cy="800100"/>
+                    </a:xfrm>
+                    <a:prstGeom prst="rect">
+                      <a:avLst/>
+                    </a:prstGeom>
+                    <a:noFill/>
+                    <a:ln>
+                      <a:noFill/>
+                    </a:ln>
+                  </pic:spPr>
+                </pic:pic>
+              </a:graphicData>
+            </a:graphic>
+          </wp:inline>
+        </w:drawing>
+      </w:r>
+    </w:p>
+    <w:p>
+      <w:pPr>
+        <w:keepNext/>
+        <w:spacing w:line="360" w:lineRule="auto"/>
+        <w:ind w:firstLine="709"/>
+        <w:jc w:val="center"/>
+        <w:rPr>
+          <w:rFonts w:ascii="Times New Roman" w:eastAsia="Times New Roman" w:hAnsi="Times New Roman" w:cs="Times New Roman"/>
+          <w:i/>
+          <w:sz w:val="28"/>
+          <w:szCs w:val="28"/>
+        </w:rPr>
+      </w:pPr>
+      <w:r>
+        <w:rPr>
+          <w:rFonts w:ascii="Times New Roman" w:eastAsia="Times New Roman" w:hAnsi="Times New Roman" w:cs="Times New Roman"/>
+          <w:i/>
+          <w:sz w:val="28"/>
+          <w:szCs w:val="28"/>
+        </w:rPr>
+        <w:t>Рис. 2. Отримання елементів зі стеку.</w:t>
+      </w:r>
+    </w:p>
+    <w:p>
+      <w:pPr>
+        <w:spacing w:line="360" w:lineRule="auto"/>
+        <w:rPr>
+          <w:rFonts w:ascii="Times New Roman" w:eastAsia="Times New Roman" w:hAnsi="Times New Roman" w:cs="Times New Roman"/>
+          <w:sz w:val="28"/>
+          <w:szCs w:val="28"/>
+        </w:rPr>
+      </w:pPr>
+      <w:r>
+        <w:rPr>
+          <w:rFonts w:ascii="Times New Roman" w:eastAsia="Times New Roman" w:hAnsi="Times New Roman" w:cs="Times New Roman"/>
+          <w:b/>
+          <w:sz w:val="28"/>
+          <w:szCs w:val="28"/>
+        </w:rPr>
+        <w:t>Черга</w:t>
+      </w:r>
+      <w:r>
+        <w:rPr>
+          <w:rFonts w:ascii="Times New Roman" w:eastAsia="Times New Roman" w:hAnsi="Times New Roman" w:cs="Times New Roman"/>
+          <w:sz w:val="28"/>
+          <w:szCs w:val="28"/>
+        </w:rPr>
+        <w:t>:</w:t>
+      </w:r>
+    </w:p>
+    <w:p>
+      <w:pPr>
         <w:ind w:firstLine="708"/>
         <w:rPr>
           <w:rFonts w:ascii="Times New Roman" w:eastAsia="Times New Roman" w:hAnsi="Times New Roman" w:cs="Times New Roman"/>
@@ -1631,16 +1915,32 @@
           <w:szCs w:val="28"/>
         </w:rPr>
       </w:pPr>
-    </w:p>
-    <w:p>
-      <w:pPr>
-        <w:spacing w:line="360" w:lineRule="auto"/>
-        <w:rPr>
-          <w:rFonts w:ascii="Times New Roman" w:eastAsia="Times New Roman" w:hAnsi="Times New Roman" w:cs="Times New Roman"/>
-          <w:sz w:val="28"/>
-          <w:szCs w:val="28"/>
-        </w:rPr>
-      </w:pPr>
+      <w:r>
+        <w:rPr>
+          <w:rFonts w:ascii="Times New Roman" w:eastAsia="Times New Roman" w:hAnsi="Times New Roman" w:cs="Times New Roman"/>
+          <w:sz w:val="28"/>
+          <w:szCs w:val="28"/>
+        </w:rPr>
+        <w:t>У даному програмному застосунку моделюється взаємодія між технологом та майстром. Технолог буде формувати завдання і відправляти його майстру.</w:t>
+      </w:r>
+    </w:p>
+    <w:p>
+      <w:pPr>
+        <w:ind w:firstLine="708"/>
+        <w:rPr>
+          <w:rFonts w:ascii="Times New Roman" w:eastAsia="Times New Roman" w:hAnsi="Times New Roman" w:cs="Times New Roman"/>
+          <w:sz w:val="28"/>
+          <w:szCs w:val="28"/>
+        </w:rPr>
+      </w:pPr>
+      <w:r>
+        <w:rPr>
+          <w:rFonts w:ascii="Times New Roman" w:eastAsia="Times New Roman" w:hAnsi="Times New Roman" w:cs="Times New Roman"/>
+          <w:sz w:val="28"/>
+          <w:szCs w:val="28"/>
+        </w:rPr>
+        <w:t xml:space="preserve">Для організації цих завдань потрібна певна структура даних, наприклад, черга. При доданні технологом завдання, якщо черга завдань майстра не переповнена, нове завдання буде поміщуватися у </w:t>
+      </w:r>
       <w:r>
         <w:rPr>
           <w:rFonts w:ascii="Times New Roman" w:eastAsia="Times New Roman" w:hAnsi="Times New Roman" w:cs="Times New Roman"/>
@@ -1648,141 +1948,474 @@
           <w:sz w:val="28"/>
           <w:szCs w:val="28"/>
         </w:rPr>
-        <w:t>Черга</w:t>
-      </w:r>
-      <w:r>
-        <w:rPr>
-          <w:rFonts w:ascii="Times New Roman" w:eastAsia="Times New Roman" w:hAnsi="Times New Roman" w:cs="Times New Roman"/>
-          <w:sz w:val="28"/>
-          <w:szCs w:val="28"/>
+        <w:t>кінець</w:t>
+      </w:r>
+      <w:r>
+        <w:rPr>
+          <w:rFonts w:ascii="Times New Roman" w:eastAsia="Times New Roman" w:hAnsi="Times New Roman" w:cs="Times New Roman"/>
+          <w:sz w:val="28"/>
+          <w:szCs w:val="28"/>
+        </w:rPr>
+        <w:t xml:space="preserve"> черги. Коли майстер </w:t>
+      </w:r>
+      <w:r>
+        <w:rPr>
+          <w:rFonts w:ascii="Times New Roman" w:eastAsia="Times New Roman" w:hAnsi="Times New Roman" w:cs="Times New Roman"/>
+          <w:sz w:val="28"/>
+          <w:szCs w:val="28"/>
+        </w:rPr>
+        <w:lastRenderedPageBreak/>
+        <w:t xml:space="preserve">буде </w:t>
+      </w:r>
+      <w:r>
+        <w:rPr>
+          <w:rFonts w:ascii="Times New Roman" w:eastAsia="Times New Roman" w:hAnsi="Times New Roman" w:cs="Times New Roman"/>
+          <w:sz w:val="28"/>
+          <w:szCs w:val="28"/>
+        </w:rPr>
+        <w:t xml:space="preserve">приступить до роботи і натисне кнопку </w:t>
+      </w:r>
+      <w:r>
+        <w:rPr>
+          <w:rFonts w:ascii="Times New Roman" w:eastAsia="Times New Roman" w:hAnsi="Times New Roman" w:cs="Times New Roman"/>
+          <w:sz w:val="28"/>
+          <w:szCs w:val="28"/>
+          <w:lang w:val="ru-RU"/>
+        </w:rPr>
+        <w:t>“</w:t>
+      </w:r>
+      <w:proofErr w:type="spellStart"/>
+      <w:r>
+        <w:rPr>
+          <w:rFonts w:ascii="Times New Roman" w:eastAsia="Times New Roman" w:hAnsi="Times New Roman" w:cs="Times New Roman"/>
+          <w:sz w:val="28"/>
+          <w:szCs w:val="28"/>
+          <w:lang w:val="ru-RU"/>
+        </w:rPr>
+        <w:t>Почати</w:t>
+      </w:r>
+      <w:proofErr w:type="spellEnd"/>
+      <w:r>
+        <w:rPr>
+          <w:rFonts w:ascii="Times New Roman" w:eastAsia="Times New Roman" w:hAnsi="Times New Roman" w:cs="Times New Roman"/>
+          <w:sz w:val="28"/>
+          <w:szCs w:val="28"/>
+          <w:lang w:val="ru-RU"/>
+        </w:rPr>
+        <w:t xml:space="preserve"> роботу</w:t>
+      </w:r>
+      <w:r>
+        <w:rPr>
+          <w:rFonts w:ascii="Times New Roman" w:eastAsia="Times New Roman" w:hAnsi="Times New Roman" w:cs="Times New Roman"/>
+          <w:sz w:val="28"/>
+          <w:szCs w:val="28"/>
+          <w:lang w:val="ru-RU"/>
+        </w:rPr>
+        <w:t>”</w:t>
+      </w:r>
+      <w:r>
+        <w:rPr>
+          <w:rFonts w:ascii="Times New Roman" w:eastAsia="Times New Roman" w:hAnsi="Times New Roman" w:cs="Times New Roman"/>
+          <w:sz w:val="28"/>
+          <w:szCs w:val="28"/>
+        </w:rPr>
+        <w:t xml:space="preserve">, майстру буде вибиратися </w:t>
+      </w:r>
+      <w:r>
+        <w:rPr>
+          <w:rFonts w:ascii="Times New Roman" w:eastAsia="Times New Roman" w:hAnsi="Times New Roman" w:cs="Times New Roman"/>
+          <w:b/>
+          <w:sz w:val="28"/>
+          <w:szCs w:val="28"/>
+        </w:rPr>
+        <w:t>перше</w:t>
+      </w:r>
+      <w:r>
+        <w:rPr>
+          <w:rFonts w:ascii="Times New Roman" w:eastAsia="Times New Roman" w:hAnsi="Times New Roman" w:cs="Times New Roman"/>
+          <w:sz w:val="28"/>
+          <w:szCs w:val="28"/>
+        </w:rPr>
+        <w:t xml:space="preserve"> завдання з черги.</w:t>
+      </w:r>
+    </w:p>
+    <w:p>
+      <w:pPr>
+        <w:ind w:firstLine="708"/>
+        <w:rPr>
+          <w:rFonts w:ascii="Times New Roman" w:eastAsia="Times New Roman" w:hAnsi="Times New Roman" w:cs="Times New Roman"/>
+          <w:sz w:val="28"/>
+          <w:szCs w:val="28"/>
+          <w:lang w:val="ru-RU"/>
+        </w:rPr>
+      </w:pPr>
+      <w:r>
+        <w:rPr>
+          <w:rFonts w:ascii="Times New Roman" w:eastAsia="Times New Roman" w:hAnsi="Times New Roman" w:cs="Times New Roman"/>
+          <w:b/>
+          <w:sz w:val="28"/>
+          <w:szCs w:val="28"/>
+          <w:lang w:val="ru-RU"/>
+        </w:rPr>
+        <w:t>Приклад</w:t>
+      </w:r>
+      <w:r>
+        <w:rPr>
+          <w:rFonts w:ascii="Times New Roman" w:eastAsia="Times New Roman" w:hAnsi="Times New Roman" w:cs="Times New Roman"/>
+          <w:sz w:val="28"/>
+          <w:szCs w:val="28"/>
+          <w:lang w:val="ru-RU"/>
         </w:rPr>
         <w:t>:</w:t>
       </w:r>
     </w:p>
     <w:p>
       <w:pPr>
+        <w:keepNext/>
+        <w:ind w:firstLine="709"/>
+        <w:jc w:val="center"/>
+        <w:rPr>
+          <w:rFonts w:ascii="Times New Roman" w:eastAsia="Times New Roman" w:hAnsi="Times New Roman" w:cs="Times New Roman"/>
+          <w:sz w:val="28"/>
+          <w:szCs w:val="28"/>
+          <w:lang w:val="en-US"/>
+        </w:rPr>
+      </w:pPr>
+      <w:r>
+        <w:rPr>
+          <w:rFonts w:ascii="Times New Roman" w:eastAsia="Times New Roman" w:hAnsi="Times New Roman" w:cs="Times New Roman"/>
+          <w:noProof/>
+          <w:sz w:val="28"/>
+          <w:szCs w:val="28"/>
+          <w:lang w:val="ru-RU" w:eastAsia="ru-RU"/>
+        </w:rPr>
+        <w:drawing>
+          <wp:inline distT="0" distB="0" distL="0" distR="0">
+            <wp:extent cx="3228975" cy="1562100"/>
+            <wp:effectExtent l="0" t="0" r="9525" b="0"/>
+            <wp:docPr id="7" name="Рисунок 7"/>
+            <wp:cNvGraphicFramePr>
+              <a:graphicFrameLocks xmlns:a="http://schemas.openxmlformats.org/drawingml/2006/main" noChangeAspect="1"/>
+            </wp:cNvGraphicFramePr>
+            <a:graphic xmlns:a="http://schemas.openxmlformats.org/drawingml/2006/main">
+              <a:graphicData uri="http://schemas.openxmlformats.org/drawingml/2006/picture">
+                <pic:pic xmlns:pic="http://schemas.openxmlformats.org/drawingml/2006/picture">
+                  <pic:nvPicPr>
+                    <pic:cNvPr id="0" name="Picture 4"/>
+                    <pic:cNvPicPr>
+                      <a:picLocks noChangeAspect="1" noChangeArrowheads="1"/>
+                    </pic:cNvPicPr>
+                  </pic:nvPicPr>
+                  <pic:blipFill>
+                    <a:blip r:embed="rId9">
+                      <a:extLst>
+                        <a:ext uri="{28A0092B-C50C-407E-A947-70E740481C1C}">
+                          <a14:useLocalDpi xmlns:a14="http://schemas.microsoft.com/office/drawing/2010/main" val="0"/>
+                        </a:ext>
+                      </a:extLst>
+                    </a:blip>
+                    <a:srcRect/>
+                    <a:stretch>
+                      <a:fillRect/>
+                    </a:stretch>
+                  </pic:blipFill>
+                  <pic:spPr bwMode="auto">
+                    <a:xfrm>
+                      <a:off x="0" y="0"/>
+                      <a:ext cx="3228975" cy="1562100"/>
+                    </a:xfrm>
+                    <a:prstGeom prst="rect">
+                      <a:avLst/>
+                    </a:prstGeom>
+                    <a:noFill/>
+                    <a:ln>
+                      <a:noFill/>
+                    </a:ln>
+                  </pic:spPr>
+                </pic:pic>
+              </a:graphicData>
+            </a:graphic>
+          </wp:inline>
+        </w:drawing>
+      </w:r>
+    </w:p>
+    <w:p>
+      <w:pPr>
         <w:ind w:firstLine="708"/>
-        <w:rPr>
-          <w:rFonts w:ascii="Times New Roman" w:eastAsia="Times New Roman" w:hAnsi="Times New Roman" w:cs="Times New Roman"/>
-          <w:sz w:val="28"/>
-          <w:szCs w:val="28"/>
-        </w:rPr>
-      </w:pPr>
-      <w:r>
-        <w:rPr>
-          <w:rFonts w:ascii="Times New Roman" w:eastAsia="Times New Roman" w:hAnsi="Times New Roman" w:cs="Times New Roman"/>
-          <w:sz w:val="28"/>
-          <w:szCs w:val="28"/>
-        </w:rPr>
-        <w:t>У даному програмному застосунку моделюється взаємодія між технологом та майстром. Технолог буде формувати завдання і відправляти його майстру.</w:t>
+        <w:jc w:val="center"/>
+        <w:rPr>
+          <w:rFonts w:ascii="Times New Roman" w:eastAsia="Times New Roman" w:hAnsi="Times New Roman" w:cs="Times New Roman"/>
+          <w:i/>
+          <w:sz w:val="28"/>
+          <w:szCs w:val="28"/>
+        </w:rPr>
+      </w:pPr>
+      <w:r>
+        <w:rPr>
+          <w:rFonts w:ascii="Times New Roman" w:eastAsia="Times New Roman" w:hAnsi="Times New Roman" w:cs="Times New Roman"/>
+          <w:i/>
+          <w:sz w:val="28"/>
+          <w:szCs w:val="28"/>
+          <w:lang w:val="ru-RU"/>
+        </w:rPr>
+        <w:t>Рис. 3</w:t>
+      </w:r>
+      <w:r>
+        <w:rPr>
+          <w:rFonts w:ascii="Times New Roman" w:eastAsia="Times New Roman" w:hAnsi="Times New Roman" w:cs="Times New Roman"/>
+          <w:i/>
+          <w:sz w:val="28"/>
+          <w:szCs w:val="28"/>
+          <w:lang w:val="ru-RU"/>
+        </w:rPr>
+        <w:t xml:space="preserve">. </w:t>
+      </w:r>
+      <w:proofErr w:type="spellStart"/>
+      <w:r>
+        <w:rPr>
+          <w:rFonts w:ascii="Times New Roman" w:eastAsia="Times New Roman" w:hAnsi="Times New Roman" w:cs="Times New Roman"/>
+          <w:i/>
+          <w:sz w:val="28"/>
+          <w:szCs w:val="28"/>
+          <w:lang w:val="ru-RU"/>
+        </w:rPr>
+        <w:t>Додання</w:t>
+      </w:r>
+      <w:proofErr w:type="spellEnd"/>
+      <w:r>
+        <w:rPr>
+          <w:rFonts w:ascii="Times New Roman" w:eastAsia="Times New Roman" w:hAnsi="Times New Roman" w:cs="Times New Roman"/>
+          <w:i/>
+          <w:sz w:val="28"/>
+          <w:szCs w:val="28"/>
+          <w:lang w:val="ru-RU"/>
+        </w:rPr>
+        <w:t xml:space="preserve"> </w:t>
+      </w:r>
+      <w:proofErr w:type="spellStart"/>
+      <w:r>
+        <w:rPr>
+          <w:rFonts w:ascii="Times New Roman" w:eastAsia="Times New Roman" w:hAnsi="Times New Roman" w:cs="Times New Roman"/>
+          <w:i/>
+          <w:sz w:val="28"/>
+          <w:szCs w:val="28"/>
+          <w:lang w:val="ru-RU"/>
+        </w:rPr>
+        <w:t>елемент</w:t>
+      </w:r>
+      <w:r>
+        <w:rPr>
+          <w:rFonts w:ascii="Times New Roman" w:eastAsia="Times New Roman" w:hAnsi="Times New Roman" w:cs="Times New Roman"/>
+          <w:i/>
+          <w:sz w:val="28"/>
+          <w:szCs w:val="28"/>
+        </w:rPr>
+        <w:t>ів</w:t>
+      </w:r>
+      <w:proofErr w:type="spellEnd"/>
+      <w:r>
+        <w:rPr>
+          <w:rFonts w:ascii="Times New Roman" w:eastAsia="Times New Roman" w:hAnsi="Times New Roman" w:cs="Times New Roman"/>
+          <w:i/>
+          <w:sz w:val="28"/>
+          <w:szCs w:val="28"/>
+        </w:rPr>
+        <w:t xml:space="preserve"> до </w:t>
+      </w:r>
+      <w:proofErr w:type="spellStart"/>
+      <w:r>
+        <w:rPr>
+          <w:rFonts w:ascii="Times New Roman" w:eastAsia="Times New Roman" w:hAnsi="Times New Roman" w:cs="Times New Roman"/>
+          <w:i/>
+          <w:sz w:val="28"/>
+          <w:szCs w:val="28"/>
+          <w:lang w:val="ru-RU"/>
+        </w:rPr>
+        <w:t>черги</w:t>
+      </w:r>
+      <w:proofErr w:type="spellEnd"/>
+      <w:r>
+        <w:rPr>
+          <w:rFonts w:ascii="Times New Roman" w:eastAsia="Times New Roman" w:hAnsi="Times New Roman" w:cs="Times New Roman"/>
+          <w:i/>
+          <w:sz w:val="28"/>
+          <w:szCs w:val="28"/>
+        </w:rPr>
+        <w:t>.</w:t>
+      </w:r>
+    </w:p>
+    <w:p>
+      <w:pPr>
+        <w:keepNext/>
+        <w:ind w:firstLine="709"/>
+        <w:jc w:val="center"/>
+        <w:rPr>
+          <w:rFonts w:ascii="Times New Roman" w:eastAsia="Times New Roman" w:hAnsi="Times New Roman" w:cs="Times New Roman"/>
+          <w:sz w:val="28"/>
+          <w:szCs w:val="28"/>
+          <w:lang w:val="en-US"/>
+        </w:rPr>
+      </w:pPr>
+      <w:r>
+        <w:rPr>
+          <w:rFonts w:ascii="Times New Roman" w:eastAsia="Times New Roman" w:hAnsi="Times New Roman" w:cs="Times New Roman"/>
+          <w:noProof/>
+          <w:sz w:val="28"/>
+          <w:szCs w:val="28"/>
+          <w:lang w:val="ru-RU" w:eastAsia="ru-RU"/>
+        </w:rPr>
+        <w:drawing>
+          <wp:inline distT="0" distB="0" distL="0" distR="0">
+            <wp:extent cx="3619500" cy="1600200"/>
+            <wp:effectExtent l="0" t="0" r="0" b="0"/>
+            <wp:docPr id="9" name="Рисунок 9"/>
+            <wp:cNvGraphicFramePr>
+              <a:graphicFrameLocks xmlns:a="http://schemas.openxmlformats.org/drawingml/2006/main" noChangeAspect="1"/>
+            </wp:cNvGraphicFramePr>
+            <a:graphic xmlns:a="http://schemas.openxmlformats.org/drawingml/2006/main">
+              <a:graphicData uri="http://schemas.openxmlformats.org/drawingml/2006/picture">
+                <pic:pic xmlns:pic="http://schemas.openxmlformats.org/drawingml/2006/picture">
+                  <pic:nvPicPr>
+                    <pic:cNvPr id="0" name="Picture 5"/>
+                    <pic:cNvPicPr>
+                      <a:picLocks noChangeAspect="1" noChangeArrowheads="1"/>
+                    </pic:cNvPicPr>
+                  </pic:nvPicPr>
+                  <pic:blipFill>
+                    <a:blip r:embed="rId10">
+                      <a:extLst>
+                        <a:ext uri="{28A0092B-C50C-407E-A947-70E740481C1C}">
+                          <a14:useLocalDpi xmlns:a14="http://schemas.microsoft.com/office/drawing/2010/main" val="0"/>
+                        </a:ext>
+                      </a:extLst>
+                    </a:blip>
+                    <a:srcRect/>
+                    <a:stretch>
+                      <a:fillRect/>
+                    </a:stretch>
+                  </pic:blipFill>
+                  <pic:spPr bwMode="auto">
+                    <a:xfrm>
+                      <a:off x="0" y="0"/>
+                      <a:ext cx="3619500" cy="1600200"/>
+                    </a:xfrm>
+                    <a:prstGeom prst="rect">
+                      <a:avLst/>
+                    </a:prstGeom>
+                    <a:noFill/>
+                    <a:ln>
+                      <a:noFill/>
+                    </a:ln>
+                  </pic:spPr>
+                </pic:pic>
+              </a:graphicData>
+            </a:graphic>
+          </wp:inline>
+        </w:drawing>
       </w:r>
     </w:p>
     <w:p>
       <w:pPr>
         <w:ind w:firstLine="708"/>
-        <w:rPr>
-          <w:rFonts w:ascii="Times New Roman" w:eastAsia="Times New Roman" w:hAnsi="Times New Roman" w:cs="Times New Roman"/>
-          <w:sz w:val="28"/>
-          <w:szCs w:val="28"/>
-          <w:lang w:val="en-US"/>
-        </w:rPr>
-      </w:pPr>
-      <w:r>
-        <w:rPr>
-          <w:rFonts w:ascii="Times New Roman" w:eastAsia="Times New Roman" w:hAnsi="Times New Roman" w:cs="Times New Roman"/>
-          <w:sz w:val="28"/>
-          <w:szCs w:val="28"/>
-        </w:rPr>
-        <w:t xml:space="preserve">Для організації цих завдань потрібна певна структура даних, наприклад, черга. При доданні технологом завдання, якщо черга завдань майстра не переповнена, нове завдання буде поміщуватися у </w:t>
-      </w:r>
-      <w:r>
-        <w:rPr>
-          <w:rFonts w:ascii="Times New Roman" w:eastAsia="Times New Roman" w:hAnsi="Times New Roman" w:cs="Times New Roman"/>
-          <w:b/>
-          <w:sz w:val="28"/>
-          <w:szCs w:val="28"/>
-        </w:rPr>
-        <w:t>кінець</w:t>
-      </w:r>
-      <w:r>
-        <w:rPr>
-          <w:rFonts w:ascii="Times New Roman" w:eastAsia="Times New Roman" w:hAnsi="Times New Roman" w:cs="Times New Roman"/>
-          <w:sz w:val="28"/>
-          <w:szCs w:val="28"/>
-        </w:rPr>
-        <w:t xml:space="preserve"> черги. Коли майстер буде </w:t>
-      </w:r>
-      <w:r>
-        <w:rPr>
-          <w:rFonts w:ascii="Times New Roman" w:eastAsia="Times New Roman" w:hAnsi="Times New Roman" w:cs="Times New Roman"/>
-          <w:sz w:val="28"/>
-          <w:szCs w:val="28"/>
-        </w:rPr>
-        <w:t xml:space="preserve">приступить до роботи і натисне кнопку </w:t>
-      </w:r>
-      <w:r>
-        <w:rPr>
-          <w:rFonts w:ascii="Times New Roman" w:eastAsia="Times New Roman" w:hAnsi="Times New Roman" w:cs="Times New Roman"/>
-          <w:sz w:val="28"/>
-          <w:szCs w:val="28"/>
-          <w:lang w:val="ru-RU"/>
-        </w:rPr>
-        <w:t>“</w:t>
+        <w:jc w:val="center"/>
+        <w:rPr>
+          <w:rFonts w:ascii="Times New Roman" w:eastAsia="Times New Roman" w:hAnsi="Times New Roman" w:cs="Times New Roman"/>
+          <w:sz w:val="28"/>
+          <w:szCs w:val="28"/>
+        </w:rPr>
+      </w:pPr>
+      <w:r>
+        <w:rPr>
+          <w:rFonts w:ascii="Times New Roman" w:eastAsia="Times New Roman" w:hAnsi="Times New Roman" w:cs="Times New Roman"/>
+          <w:i/>
+          <w:sz w:val="28"/>
+          <w:szCs w:val="28"/>
+          <w:lang w:val="ru-RU"/>
+        </w:rPr>
+        <w:t>Рис. 4</w:t>
+      </w:r>
+      <w:r>
+        <w:rPr>
+          <w:rFonts w:ascii="Times New Roman" w:eastAsia="Times New Roman" w:hAnsi="Times New Roman" w:cs="Times New Roman"/>
+          <w:i/>
+          <w:sz w:val="28"/>
+          <w:szCs w:val="28"/>
+          <w:lang w:val="ru-RU"/>
+        </w:rPr>
+        <w:t xml:space="preserve">. </w:t>
       </w:r>
       <w:proofErr w:type="spellStart"/>
       <w:r>
         <w:rPr>
           <w:rFonts w:ascii="Times New Roman" w:eastAsia="Times New Roman" w:hAnsi="Times New Roman" w:cs="Times New Roman"/>
-          <w:sz w:val="28"/>
-          <w:szCs w:val="28"/>
-          <w:lang w:val="ru-RU"/>
-        </w:rPr>
-        <w:t>Почати</w:t>
+          <w:i/>
+          <w:sz w:val="28"/>
+          <w:szCs w:val="28"/>
+          <w:lang w:val="ru-RU"/>
+        </w:rPr>
+        <w:t>Отримання</w:t>
       </w:r>
       <w:proofErr w:type="spellEnd"/>
       <w:r>
         <w:rPr>
           <w:rFonts w:ascii="Times New Roman" w:eastAsia="Times New Roman" w:hAnsi="Times New Roman" w:cs="Times New Roman"/>
-          <w:sz w:val="28"/>
-          <w:szCs w:val="28"/>
-          <w:lang w:val="ru-RU"/>
-        </w:rPr>
-        <w:t xml:space="preserve"> роботу</w:t>
-      </w:r>
-      <w:r>
-        <w:rPr>
-          <w:rFonts w:ascii="Times New Roman" w:eastAsia="Times New Roman" w:hAnsi="Times New Roman" w:cs="Times New Roman"/>
-          <w:sz w:val="28"/>
-          <w:szCs w:val="28"/>
-          <w:lang w:val="ru-RU"/>
-        </w:rPr>
-        <w:t>”</w:t>
-      </w:r>
-      <w:r>
-        <w:rPr>
-          <w:rFonts w:ascii="Times New Roman" w:eastAsia="Times New Roman" w:hAnsi="Times New Roman" w:cs="Times New Roman"/>
-          <w:sz w:val="28"/>
-          <w:szCs w:val="28"/>
-        </w:rPr>
-        <w:t xml:space="preserve">, майстру буде вибиратися </w:t>
-      </w:r>
-      <w:r>
-        <w:rPr>
-          <w:rFonts w:ascii="Times New Roman" w:eastAsia="Times New Roman" w:hAnsi="Times New Roman" w:cs="Times New Roman"/>
-          <w:b/>
-          <w:sz w:val="28"/>
-          <w:szCs w:val="28"/>
-        </w:rPr>
-        <w:t>перше</w:t>
-      </w:r>
-      <w:r>
-        <w:rPr>
-          <w:rFonts w:ascii="Times New Roman" w:eastAsia="Times New Roman" w:hAnsi="Times New Roman" w:cs="Times New Roman"/>
-          <w:sz w:val="28"/>
-          <w:szCs w:val="28"/>
-        </w:rPr>
-        <w:t xml:space="preserve"> завдання з черги.</w:t>
-      </w:r>
+          <w:i/>
+          <w:sz w:val="28"/>
+          <w:szCs w:val="28"/>
+          <w:lang w:val="ru-RU"/>
+        </w:rPr>
+        <w:t xml:space="preserve"> </w:t>
+      </w:r>
+      <w:proofErr w:type="spellStart"/>
+      <w:r>
+        <w:rPr>
+          <w:rFonts w:ascii="Times New Roman" w:eastAsia="Times New Roman" w:hAnsi="Times New Roman" w:cs="Times New Roman"/>
+          <w:i/>
+          <w:sz w:val="28"/>
+          <w:szCs w:val="28"/>
+          <w:lang w:val="ru-RU"/>
+        </w:rPr>
+        <w:t>елемент</w:t>
+      </w:r>
+      <w:r>
+        <w:rPr>
+          <w:rFonts w:ascii="Times New Roman" w:eastAsia="Times New Roman" w:hAnsi="Times New Roman" w:cs="Times New Roman"/>
+          <w:i/>
+          <w:sz w:val="28"/>
+          <w:szCs w:val="28"/>
+        </w:rPr>
+        <w:t>ів</w:t>
+      </w:r>
+      <w:proofErr w:type="spellEnd"/>
+      <w:r>
+        <w:rPr>
+          <w:rFonts w:ascii="Times New Roman" w:eastAsia="Times New Roman" w:hAnsi="Times New Roman" w:cs="Times New Roman"/>
+          <w:i/>
+          <w:sz w:val="28"/>
+          <w:szCs w:val="28"/>
+        </w:rPr>
+        <w:t xml:space="preserve"> з черги</w:t>
+      </w:r>
+      <w:r>
+        <w:rPr>
+          <w:rFonts w:ascii="Times New Roman" w:eastAsia="Times New Roman" w:hAnsi="Times New Roman" w:cs="Times New Roman"/>
+          <w:i/>
+          <w:sz w:val="28"/>
+          <w:szCs w:val="28"/>
+        </w:rPr>
+        <w:t>.</w:t>
+      </w:r>
+    </w:p>
+    <w:p>
+      <w:pPr>
+        <w:ind w:firstLine="708"/>
+        <w:jc w:val="center"/>
+        <w:rPr>
+          <w:rFonts w:ascii="Times New Roman" w:eastAsia="Times New Roman" w:hAnsi="Times New Roman" w:cs="Times New Roman"/>
+          <w:sz w:val="28"/>
+          <w:szCs w:val="28"/>
+        </w:rPr>
+      </w:pPr>
     </w:p>
     <w:p>
       <w:pPr>
@@ -1861,7 +2494,7 @@
                     </pic:cNvPicPr>
                   </pic:nvPicPr>
                   <pic:blipFill>
-                    <a:blip r:embed="rId7">
+                    <a:blip r:embed="rId11">
                       <a:extLst>
                         <a:ext uri="{28A0092B-C50C-407E-A947-70E740481C1C}">
                           <a14:useLocalDpi xmlns:a14="http://schemas.microsoft.com/office/drawing/2010/main" val="0"/>
@@ -1892,8 +2525,6 @@
           </wp:inline>
         </w:drawing>
       </w:r>
-      <w:bookmarkStart w:id="0" w:name="_GoBack"/>
-      <w:bookmarkEnd w:id="0"/>
     </w:p>
     <w:p>
       <w:pPr>
@@ -1913,7 +2544,16 @@
           <w:sz w:val="28"/>
           <w:szCs w:val="28"/>
         </w:rPr>
-        <w:t xml:space="preserve">Рис. 1. Логічна модель </w:t>
+        <w:t>Рис. 5</w:t>
+      </w:r>
+      <w:r>
+        <w:rPr>
+          <w:rFonts w:ascii="Times New Roman" w:eastAsia="Times New Roman" w:hAnsi="Times New Roman" w:cs="Times New Roman"/>
+          <w:i/>
+          <w:sz w:val="28"/>
+          <w:szCs w:val="28"/>
+        </w:rPr>
+        <w:t xml:space="preserve">. Логічна модель </w:t>
       </w:r>
       <w:r>
         <w:rPr>
@@ -2027,7 +2667,7 @@
                     </pic:cNvPicPr>
                   </pic:nvPicPr>
                   <pic:blipFill>
-                    <a:blip r:embed="rId8">
+                    <a:blip r:embed="rId12">
                       <a:extLst>
                         <a:ext uri="{28A0092B-C50C-407E-A947-70E740481C1C}">
                           <a14:useLocalDpi xmlns:a14="http://schemas.microsoft.com/office/drawing/2010/main" val="0"/>
@@ -2076,7 +2716,28 @@
           <w:sz w:val="28"/>
           <w:szCs w:val="28"/>
         </w:rPr>
-        <w:t xml:space="preserve">Рис. 2. </w:t>
+        <w:t xml:space="preserve">Рис. </w:t>
+      </w:r>
+      <w:r>
+        <w:rPr>
+          <w:rFonts w:ascii="Times New Roman" w:eastAsia="Times New Roman" w:hAnsi="Times New Roman" w:cs="Times New Roman"/>
+          <w:i/>
+          <w:sz w:val="28"/>
+          <w:szCs w:val="28"/>
+          <w:lang w:val="ru-RU"/>
+        </w:rPr>
+        <w:t>6</w:t>
+      </w:r>
+      <w:bookmarkStart w:id="0" w:name="_GoBack"/>
+      <w:bookmarkEnd w:id="0"/>
+      <w:r>
+        <w:rPr>
+          <w:rFonts w:ascii="Times New Roman" w:eastAsia="Times New Roman" w:hAnsi="Times New Roman" w:cs="Times New Roman"/>
+          <w:i/>
+          <w:sz w:val="28"/>
+          <w:szCs w:val="28"/>
+        </w:rPr>
+        <w:t xml:space="preserve">. </w:t>
       </w:r>
       <w:r>
         <w:rPr>
@@ -2183,17 +2844,7 @@
           <w:szCs w:val="28"/>
           <w:lang w:val="ru-RU"/>
         </w:rPr>
-        <w:t xml:space="preserve"> </w:t>
-      </w:r>
-      <w:r>
-        <w:rPr>
-          <w:rFonts w:ascii="Times New Roman" w:eastAsia="Times New Roman" w:hAnsi="Times New Roman" w:cs="Times New Roman"/>
-          <w:i/>
-          <w:sz w:val="28"/>
-          <w:szCs w:val="28"/>
-          <w:lang w:val="ru-RU"/>
-        </w:rPr>
-        <w:t xml:space="preserve">з </w:t>
+        <w:t xml:space="preserve"> з </w:t>
       </w:r>
       <w:proofErr w:type="spellStart"/>
       <w:r>

</xml_diff>